<commit_message>
Rephrase headphone cases in portable sound
</commit_message>
<xml_diff>
--- a/images/electronics/portable sound_&_vision/accessories/headphone, earbuds & accessories/headphone cases/all headphone cases.docx
+++ b/images/electronics/portable sound_&_vision/accessories/headphone, earbuds & accessories/headphone cases/all headphone cases.docx
@@ -90,26 +90,8 @@
                 <w:sz w:val="26"/>
                 <w:szCs w:val="26"/>
               </w:rPr>
-              <w:t xml:space="preserve"> A20i Case Dustproof Cover E</w:t>
-            </w:r>
-            <w:r>
-              <w:rPr>
-                <w:rFonts w:ascii="Leelawadee" w:hAnsi="Leelawadee" w:cs="Leelawadee"/>
-                <w:sz w:val="26"/>
-                <w:szCs w:val="26"/>
-              </w:rPr>
-              <w:t>arphone Protective Cover</w:t>
-            </w:r>
-          </w:p>
-          <w:p>
-            <w:pPr>
-              <w:spacing w:line="276" w:lineRule="auto"/>
-              <w:rPr>
-                <w:rFonts w:ascii="Leelawadee" w:hAnsi="Leelawadee" w:cs="Leelawadee"/>
-                <w:sz w:val="26"/>
-                <w:szCs w:val="26"/>
-              </w:rPr>
-            </w:pPr>
+              <w:t xml:space="preserve"> A20i Dustproof Earphone Protective Case Cover</w:t>
+            </w:r>
           </w:p>
           <w:p>
             <w:pPr>
@@ -223,6 +205,48 @@
                 <w:sz w:val="26"/>
                 <w:szCs w:val="26"/>
               </w:rPr>
+              <w:t>Item Weight</w:t>
+            </w:r>
+            <w:r>
+              <w:rPr>
+                <w:rFonts w:ascii="Leelawadee" w:hAnsi="Leelawadee" w:cs="Leelawadee"/>
+                <w:sz w:val="26"/>
+                <w:szCs w:val="26"/>
+              </w:rPr>
+              <w:tab/>
+            </w:r>
+            <w:r>
+              <w:rPr>
+                <w:rFonts w:ascii="Leelawadee" w:hAnsi="Leelawadee" w:cs="Leelawadee"/>
+                <w:sz w:val="26"/>
+                <w:szCs w:val="26"/>
+              </w:rPr>
+              <w:t xml:space="preserve">: </w:t>
+            </w:r>
+            <w:r>
+              <w:rPr>
+                <w:rFonts w:ascii="Leelawadee" w:hAnsi="Leelawadee" w:cs="Leelawadee"/>
+                <w:sz w:val="26"/>
+                <w:szCs w:val="26"/>
+              </w:rPr>
+              <w:t>40 Grams</w:t>
+            </w:r>
+          </w:p>
+          <w:p>
+            <w:pPr>
+              <w:spacing w:line="276" w:lineRule="auto"/>
+              <w:rPr>
+                <w:rFonts w:ascii="Leelawadee" w:hAnsi="Leelawadee" w:cs="Leelawadee"/>
+                <w:sz w:val="26"/>
+                <w:szCs w:val="26"/>
+              </w:rPr>
+            </w:pPr>
+            <w:r>
+              <w:rPr>
+                <w:rFonts w:ascii="Leelawadee" w:hAnsi="Leelawadee" w:cs="Leelawadee"/>
+                <w:sz w:val="26"/>
+                <w:szCs w:val="26"/>
+              </w:rPr>
               <w:t xml:space="preserve">Cable Type: </w:t>
             </w:r>
             <w:r>
@@ -275,6 +299,32 @@
                 <w:sz w:val="26"/>
                 <w:szCs w:val="26"/>
               </w:rPr>
+              <w:t xml:space="preserve">Color: </w:t>
+            </w:r>
+            <w:r>
+              <w:rPr>
+                <w:rFonts w:ascii="Leelawadee" w:hAnsi="Leelawadee" w:cs="Leelawadee"/>
+                <w:sz w:val="26"/>
+                <w:szCs w:val="26"/>
+              </w:rPr>
+              <w:t>green</w:t>
+            </w:r>
+          </w:p>
+          <w:p>
+            <w:pPr>
+              <w:spacing w:line="276" w:lineRule="auto"/>
+              <w:rPr>
+                <w:rFonts w:ascii="Leelawadee" w:hAnsi="Leelawadee" w:cs="Leelawadee"/>
+                <w:sz w:val="26"/>
+                <w:szCs w:val="26"/>
+              </w:rPr>
+            </w:pPr>
+            <w:r>
+              <w:rPr>
+                <w:rFonts w:ascii="Leelawadee" w:hAnsi="Leelawadee" w:cs="Leelawadee"/>
+                <w:sz w:val="26"/>
+                <w:szCs w:val="26"/>
+              </w:rPr>
               <w:t xml:space="preserve">Special Features: </w:t>
             </w:r>
             <w:r>
@@ -355,32 +405,6 @@
                 <w:sz w:val="26"/>
                 <w:szCs w:val="26"/>
               </w:rPr>
-              <w:t xml:space="preserve">Color: </w:t>
-            </w:r>
-            <w:r>
-              <w:rPr>
-                <w:rFonts w:ascii="Leelawadee" w:hAnsi="Leelawadee" w:cs="Leelawadee"/>
-                <w:sz w:val="26"/>
-                <w:szCs w:val="26"/>
-              </w:rPr>
-              <w:t>green</w:t>
-            </w:r>
-          </w:p>
-          <w:p>
-            <w:pPr>
-              <w:spacing w:line="276" w:lineRule="auto"/>
-              <w:rPr>
-                <w:rFonts w:ascii="Leelawadee" w:hAnsi="Leelawadee" w:cs="Leelawadee"/>
-                <w:sz w:val="26"/>
-                <w:szCs w:val="26"/>
-              </w:rPr>
-            </w:pPr>
-            <w:r>
-              <w:rPr>
-                <w:rFonts w:ascii="Leelawadee" w:hAnsi="Leelawadee" w:cs="Leelawadee"/>
-                <w:sz w:val="26"/>
-                <w:szCs w:val="26"/>
-              </w:rPr>
               <w:t>Connector Gender</w:t>
             </w:r>
             <w:r>
@@ -398,49 +422,6 @@
                 <w:szCs w:val="26"/>
               </w:rPr>
               <w:t>Male-to-Female</w:t>
-            </w:r>
-          </w:p>
-          <w:p>
-            <w:pPr>
-              <w:spacing w:line="276" w:lineRule="auto"/>
-              <w:jc w:val="both"/>
-              <w:rPr>
-                <w:rFonts w:ascii="Leelawadee" w:hAnsi="Leelawadee" w:cs="Leelawadee"/>
-                <w:sz w:val="26"/>
-                <w:szCs w:val="26"/>
-              </w:rPr>
-            </w:pPr>
-            <w:r>
-              <w:rPr>
-                <w:rFonts w:ascii="Leelawadee" w:hAnsi="Leelawadee" w:cs="Leelawadee"/>
-                <w:sz w:val="26"/>
-                <w:szCs w:val="26"/>
-              </w:rPr>
-              <w:t>Item Weight</w:t>
-            </w:r>
-            <w:r>
-              <w:rPr>
-                <w:rFonts w:ascii="Leelawadee" w:hAnsi="Leelawadee" w:cs="Leelawadee"/>
-                <w:sz w:val="26"/>
-                <w:szCs w:val="26"/>
-              </w:rPr>
-              <w:tab/>
-            </w:r>
-            <w:r>
-              <w:rPr>
-                <w:rFonts w:ascii="Leelawadee" w:hAnsi="Leelawadee" w:cs="Leelawadee"/>
-                <w:sz w:val="26"/>
-                <w:szCs w:val="26"/>
-              </w:rPr>
-              <w:t xml:space="preserve">: </w:t>
-            </w:r>
-            <w:r>
-              <w:rPr>
-                <w:rFonts w:ascii="Leelawadee" w:hAnsi="Leelawadee" w:cs="Leelawadee"/>
-                <w:sz w:val="26"/>
-                <w:szCs w:val="26"/>
-              </w:rPr>
-              <w:t>40 Grams</w:t>
             </w:r>
           </w:p>
         </w:tc>
@@ -588,7 +569,7 @@
                 <w:sz w:val="26"/>
                 <w:szCs w:val="26"/>
               </w:rPr>
-              <w:t xml:space="preserve">Compatible with </w:t>
+              <w:t xml:space="preserve">Shockproof Protective Case Cover with Keychain for </w:t>
             </w:r>
             <w:proofErr w:type="spellStart"/>
             <w:r>
@@ -606,133 +587,39 @@
                 <w:sz w:val="26"/>
                 <w:szCs w:val="26"/>
               </w:rPr>
-              <w:t xml:space="preserve"> Pro Case, Protective Shockproof Wireless Charging Earbuds Case Cover Skin with Keychain </w:t>
-            </w:r>
-            <w:proofErr w:type="gramStart"/>
-            <w:r>
-              <w:rPr>
-                <w:rFonts w:ascii="Leelawadee" w:hAnsi="Leelawadee" w:cs="Leelawadee"/>
-                <w:sz w:val="26"/>
-                <w:szCs w:val="26"/>
-              </w:rPr>
-              <w:t>kit</w:t>
-            </w:r>
-            <w:proofErr w:type="gramEnd"/>
-            <w:r>
-              <w:rPr>
-                <w:rFonts w:ascii="Leelawadee" w:hAnsi="Leelawadee" w:cs="Leelawadee"/>
-                <w:sz w:val="26"/>
-                <w:szCs w:val="26"/>
-              </w:rPr>
-              <w:t xml:space="preserve"> Set Compatible for Apple </w:t>
-            </w:r>
-            <w:proofErr w:type="spellStart"/>
-            <w:r>
-              <w:rPr>
-                <w:rFonts w:ascii="Leelawadee" w:hAnsi="Leelawadee" w:cs="Leelawadee"/>
-                <w:sz w:val="26"/>
-                <w:szCs w:val="26"/>
-              </w:rPr>
-              <w:t>AirPods</w:t>
-            </w:r>
-            <w:proofErr w:type="spellEnd"/>
-            <w:r>
-              <w:rPr>
-                <w:rFonts w:ascii="Leelawadee" w:hAnsi="Leelawadee" w:cs="Leelawadee"/>
-                <w:sz w:val="26"/>
-                <w:szCs w:val="26"/>
-              </w:rPr>
-              <w:t xml:space="preserve"> Pro 2019 (Black)</w:t>
-            </w:r>
-          </w:p>
-          <w:p>
-            <w:pPr>
-              <w:spacing w:line="276" w:lineRule="auto"/>
-              <w:rPr>
-                <w:rFonts w:ascii="Leelawadee" w:hAnsi="Leelawadee" w:cs="Leelawadee"/>
-                <w:sz w:val="26"/>
-                <w:szCs w:val="26"/>
-              </w:rPr>
-            </w:pPr>
-          </w:p>
-          <w:p>
-            <w:pPr>
-              <w:spacing w:line="276" w:lineRule="auto"/>
-              <w:rPr>
-                <w:rFonts w:ascii="Leelawadee" w:hAnsi="Leelawadee" w:cs="Leelawadee"/>
-                <w:sz w:val="26"/>
-                <w:szCs w:val="26"/>
-              </w:rPr>
-            </w:pPr>
-          </w:p>
-          <w:p>
-            <w:pPr>
-              <w:spacing w:line="276" w:lineRule="auto"/>
-              <w:rPr>
-                <w:rFonts w:ascii="Leelawadee" w:hAnsi="Leelawadee" w:cs="Leelawadee"/>
-                <w:sz w:val="26"/>
-                <w:szCs w:val="26"/>
-              </w:rPr>
-            </w:pPr>
-            <w:r>
-              <w:rPr>
-                <w:rFonts w:ascii="Leelawadee" w:hAnsi="Leelawadee" w:cs="Leelawadee"/>
-                <w:sz w:val="26"/>
-                <w:szCs w:val="26"/>
-              </w:rPr>
-              <w:fldChar w:fldCharType="begin"/>
-            </w:r>
-            <w:r>
-              <w:rPr>
-                <w:rFonts w:ascii="Leelawadee" w:hAnsi="Leelawadee" w:cs="Leelawadee"/>
-                <w:sz w:val="26"/>
-                <w:szCs w:val="26"/>
-              </w:rPr>
-              <w:instrText xml:space="preserve"> HYPERLINK "</w:instrText>
-            </w:r>
-            <w:r>
-              <w:rPr>
-                <w:rFonts w:ascii="Leelawadee" w:hAnsi="Leelawadee" w:cs="Leelawadee"/>
-                <w:sz w:val="26"/>
-                <w:szCs w:val="26"/>
-              </w:rPr>
-              <w:instrText>https://unsplash.com/photos/black-and-white-portable-speaker-xfXiIq-PRC0</w:instrText>
-            </w:r>
-            <w:r>
-              <w:rPr>
-                <w:rFonts w:ascii="Leelawadee" w:hAnsi="Leelawadee" w:cs="Leelawadee"/>
-                <w:sz w:val="26"/>
-                <w:szCs w:val="26"/>
-              </w:rPr>
-              <w:instrText xml:space="preserve">" </w:instrText>
-            </w:r>
-            <w:r>
-              <w:rPr>
-                <w:rFonts w:ascii="Leelawadee" w:hAnsi="Leelawadee" w:cs="Leelawadee"/>
-                <w:sz w:val="26"/>
-                <w:szCs w:val="26"/>
-              </w:rPr>
-              <w:fldChar w:fldCharType="separate"/>
-            </w:r>
-            <w:r>
-              <w:rPr>
-                <w:rStyle w:val="Hyperlink"/>
-                <w:rFonts w:ascii="Leelawadee" w:hAnsi="Leelawadee" w:cs="Leelawadee"/>
-                <w:sz w:val="26"/>
-                <w:szCs w:val="26"/>
-              </w:rPr>
-              <w:t>https://unsplash.com/photos/black-and-white-portable-speaker-xfXiIq-PRC0</w:t>
-            </w:r>
-            <w:r>
-              <w:rPr>
-                <w:rFonts w:ascii="Leelawadee" w:hAnsi="Leelawadee" w:cs="Leelawadee"/>
-                <w:sz w:val="26"/>
-                <w:szCs w:val="26"/>
-              </w:rPr>
-              <w:fldChar w:fldCharType="end"/>
-            </w:r>
-            <w:bookmarkStart w:id="0" w:name="_GoBack"/>
-            <w:bookmarkEnd w:id="0"/>
+              <w:t xml:space="preserve"> Pro (2019), Wireless Charging Compatible, Black</w:t>
+            </w:r>
+          </w:p>
+          <w:p>
+            <w:pPr>
+              <w:spacing w:line="276" w:lineRule="auto"/>
+              <w:rPr>
+                <w:rFonts w:ascii="Leelawadee" w:hAnsi="Leelawadee" w:cs="Leelawadee"/>
+                <w:sz w:val="26"/>
+                <w:szCs w:val="26"/>
+              </w:rPr>
+            </w:pPr>
+          </w:p>
+          <w:p>
+            <w:pPr>
+              <w:spacing w:line="276" w:lineRule="auto"/>
+              <w:rPr>
+                <w:rFonts w:ascii="Leelawadee" w:hAnsi="Leelawadee" w:cs="Leelawadee"/>
+                <w:sz w:val="26"/>
+                <w:szCs w:val="26"/>
+              </w:rPr>
+            </w:pPr>
+            <w:hyperlink r:id="rId6" w:history="1">
+              <w:r>
+                <w:rPr>
+                  <w:rStyle w:val="Hyperlink"/>
+                  <w:rFonts w:ascii="Leelawadee" w:hAnsi="Leelawadee" w:cs="Leelawadee"/>
+                  <w:sz w:val="26"/>
+                  <w:szCs w:val="26"/>
+                </w:rPr>
+                <w:t>https://unsplash.com/photos/black-and-white-portable-speaker-xfXiIq-PRC0</w:t>
+              </w:r>
+            </w:hyperlink>
           </w:p>
         </w:tc>
         <w:tc>
@@ -1109,25 +996,7 @@
                 <w:sz w:val="26"/>
                 <w:szCs w:val="26"/>
               </w:rPr>
-              <w:t xml:space="preserve">PERFECT FIT FOR YOUR AIRPODS: This silicone </w:t>
-            </w:r>
-            <w:proofErr w:type="gramStart"/>
-            <w:r>
-              <w:rPr>
-                <w:rFonts w:ascii="Leelawadee" w:hAnsi="Leelawadee" w:cs="Leelawadee"/>
-                <w:sz w:val="26"/>
-                <w:szCs w:val="26"/>
-              </w:rPr>
-              <w:t>cover</w:t>
-            </w:r>
-            <w:proofErr w:type="gramEnd"/>
-            <w:r>
-              <w:rPr>
-                <w:rFonts w:ascii="Leelawadee" w:hAnsi="Leelawadee" w:cs="Leelawadee"/>
-                <w:sz w:val="26"/>
-                <w:szCs w:val="26"/>
-              </w:rPr>
-              <w:t xml:space="preserve"> fits perfectly with the </w:t>
+              <w:t xml:space="preserve">PERFECT FIT FOR AIRPODS: This silicone cover is designed specifically for the </w:t>
             </w:r>
             <w:proofErr w:type="spellStart"/>
             <w:r>
@@ -1145,7 +1014,25 @@
                 <w:sz w:val="26"/>
                 <w:szCs w:val="26"/>
               </w:rPr>
-              <w:t xml:space="preserve"> Pro charging case (2019 Release). No gaps between the case and your </w:t>
+              <w:t xml:space="preserve"> Pro charging case (2019 Release), ensuring a snug fit with no gaps thanks to advanced fitting technology and a one-piece molding process.</w:t>
+            </w:r>
+          </w:p>
+          <w:p>
+            <w:pPr>
+              <w:spacing w:line="276" w:lineRule="auto"/>
+              <w:rPr>
+                <w:rFonts w:ascii="Leelawadee" w:hAnsi="Leelawadee" w:cs="Leelawadee"/>
+                <w:sz w:val="26"/>
+                <w:szCs w:val="26"/>
+              </w:rPr>
+            </w:pPr>
+            <w:r>
+              <w:rPr>
+                <w:rFonts w:ascii="Leelawadee" w:hAnsi="Leelawadee" w:cs="Leelawadee"/>
+                <w:sz w:val="26"/>
+                <w:szCs w:val="26"/>
+              </w:rPr>
+              <w:t xml:space="preserve">PREMIUM SILICONE MATERIAL: Crafted from food-grade silicone, this </w:t>
             </w:r>
             <w:proofErr w:type="spellStart"/>
             <w:r>
@@ -1154,7 +1041,7 @@
                 <w:sz w:val="26"/>
                 <w:szCs w:val="26"/>
               </w:rPr>
-              <w:t>Airpods</w:t>
+              <w:t>AirPods</w:t>
             </w:r>
             <w:proofErr w:type="spellEnd"/>
             <w:r>
@@ -1163,25 +1050,34 @@
                 <w:sz w:val="26"/>
                 <w:szCs w:val="26"/>
               </w:rPr>
-              <w:t xml:space="preserve"> Pro with the application of the upgraded fitting technology and one-piece molding process.</w:t>
-            </w:r>
-          </w:p>
-          <w:p>
-            <w:pPr>
-              <w:spacing w:line="276" w:lineRule="auto"/>
-              <w:rPr>
-                <w:rFonts w:ascii="Leelawadee" w:hAnsi="Leelawadee" w:cs="Leelawadee"/>
-                <w:sz w:val="26"/>
-                <w:szCs w:val="26"/>
-              </w:rPr>
-            </w:pPr>
-            <w:r>
-              <w:rPr>
-                <w:rFonts w:ascii="Leelawadee" w:hAnsi="Leelawadee" w:cs="Leelawadee"/>
-                <w:sz w:val="26"/>
-                <w:szCs w:val="26"/>
-              </w:rPr>
-              <w:t xml:space="preserve">PREMIUM SILICONE MATERIAL: Made of food-grade silicone plastic, </w:t>
+              <w:t xml:space="preserve"> Pro case remains comfortable and safe to use, free from aging </w:t>
+            </w:r>
+            <w:r>
+              <w:rPr>
+                <w:rFonts w:ascii="Leelawadee" w:hAnsi="Leelawadee" w:cs="Leelawadee"/>
+                <w:sz w:val="26"/>
+                <w:szCs w:val="26"/>
+              </w:rPr>
+              <w:lastRenderedPageBreak/>
+              <w:t>issues like shivering or scratching, even after prolonged use.</w:t>
+            </w:r>
+          </w:p>
+          <w:p>
+            <w:pPr>
+              <w:spacing w:line="276" w:lineRule="auto"/>
+              <w:rPr>
+                <w:rFonts w:ascii="Leelawadee" w:hAnsi="Leelawadee" w:cs="Leelawadee"/>
+                <w:sz w:val="26"/>
+                <w:szCs w:val="26"/>
+              </w:rPr>
+            </w:pPr>
+            <w:r>
+              <w:rPr>
+                <w:rFonts w:ascii="Leelawadee" w:hAnsi="Leelawadee" w:cs="Leelawadee"/>
+                <w:sz w:val="26"/>
+                <w:szCs w:val="26"/>
+              </w:rPr>
+              <w:t xml:space="preserve">360° FULL PROTECTION: The design prevents fingerprints and dust from accumulating on the </w:t>
             </w:r>
             <w:proofErr w:type="spellStart"/>
             <w:r>
@@ -1190,7 +1086,7 @@
                 <w:sz w:val="26"/>
                 <w:szCs w:val="26"/>
               </w:rPr>
-              <w:t>Airpods</w:t>
+              <w:t>AirPods</w:t>
             </w:r>
             <w:proofErr w:type="spellEnd"/>
             <w:r>
@@ -1199,34 +1095,36 @@
                 <w:sz w:val="26"/>
                 <w:szCs w:val="26"/>
               </w:rPr>
-              <w:t xml:space="preserve"> Pro case is still comfortable and safe to use without any aging </w:t>
-            </w:r>
-            <w:r>
-              <w:rPr>
-                <w:rFonts w:ascii="Leelawadee" w:hAnsi="Leelawadee" w:cs="Leelawadee"/>
-                <w:sz w:val="26"/>
-                <w:szCs w:val="26"/>
-              </w:rPr>
-              <w:lastRenderedPageBreak/>
-              <w:t>problems like shivering and scratching, even after using for a long time.</w:t>
-            </w:r>
-          </w:p>
-          <w:p>
-            <w:pPr>
-              <w:spacing w:line="276" w:lineRule="auto"/>
-              <w:rPr>
-                <w:rFonts w:ascii="Leelawadee" w:hAnsi="Leelawadee" w:cs="Leelawadee"/>
-                <w:sz w:val="26"/>
-                <w:szCs w:val="26"/>
-              </w:rPr>
-            </w:pPr>
-            <w:r>
-              <w:rPr>
-                <w:rFonts w:ascii="Leelawadee" w:hAnsi="Leelawadee" w:cs="Leelawadee"/>
-                <w:sz w:val="26"/>
-                <w:szCs w:val="26"/>
-              </w:rPr>
-              <w:t xml:space="preserve">360° FULL PROTECTIVE: Leaves no fingerprints and dust on </w:t>
+              <w:t xml:space="preserve"> Pro</w:t>
+            </w:r>
+            <w:bookmarkStart w:id="0" w:name="_GoBack"/>
+            <w:bookmarkEnd w:id="0"/>
+            <w:r>
+              <w:rPr>
+                <w:rFonts w:ascii="Leelawadee" w:hAnsi="Leelawadee" w:cs="Leelawadee"/>
+                <w:sz w:val="26"/>
+                <w:szCs w:val="26"/>
+              </w:rPr>
+              <w:t xml:space="preserve"> case.</w:t>
+            </w:r>
+          </w:p>
+          <w:p>
+            <w:pPr>
+              <w:spacing w:line="276" w:lineRule="auto"/>
+              <w:jc w:val="both"/>
+              <w:rPr>
+                <w:rFonts w:ascii="Leelawadee" w:hAnsi="Leelawadee" w:cs="Leelawadee"/>
+                <w:sz w:val="26"/>
+                <w:szCs w:val="26"/>
+              </w:rPr>
+            </w:pPr>
+            <w:r>
+              <w:rPr>
+                <w:rFonts w:ascii="Leelawadee" w:hAnsi="Leelawadee" w:cs="Leelawadee"/>
+                <w:sz w:val="26"/>
+                <w:szCs w:val="26"/>
+              </w:rPr>
+              <w:t xml:space="preserve">VALUE-FOR-MONEY PACKAGE: Includes 1 </w:t>
             </w:r>
             <w:proofErr w:type="spellStart"/>
             <w:r>
@@ -1235,7 +1133,7 @@
                 <w:sz w:val="26"/>
                 <w:szCs w:val="26"/>
               </w:rPr>
-              <w:t>Airpods</w:t>
+              <w:t>AirPods</w:t>
             </w:r>
             <w:proofErr w:type="spellEnd"/>
             <w:r>
@@ -1244,26 +1142,7 @@
                 <w:sz w:val="26"/>
                 <w:szCs w:val="26"/>
               </w:rPr>
-              <w:t xml:space="preserve"> Pro case</w:t>
-            </w:r>
-          </w:p>
-          <w:p>
-            <w:pPr>
-              <w:spacing w:line="276" w:lineRule="auto"/>
-              <w:jc w:val="both"/>
-              <w:rPr>
-                <w:rFonts w:ascii="Leelawadee" w:hAnsi="Leelawadee" w:cs="Leelawadee"/>
-                <w:sz w:val="26"/>
-                <w:szCs w:val="26"/>
-              </w:rPr>
-            </w:pPr>
-            <w:r>
-              <w:rPr>
-                <w:rFonts w:ascii="Leelawadee" w:hAnsi="Leelawadee" w:cs="Leelawadee"/>
-                <w:sz w:val="26"/>
-                <w:szCs w:val="26"/>
-              </w:rPr>
-              <w:t xml:space="preserve">VALUE-FOR-MONEY PACKAGE: You will get 1 x </w:t>
+              <w:t xml:space="preserve"> Pro case and 1 </w:t>
             </w:r>
             <w:proofErr w:type="spellStart"/>
             <w:r>
@@ -1272,7 +1151,7 @@
                 <w:sz w:val="26"/>
                 <w:szCs w:val="26"/>
               </w:rPr>
-              <w:t>Airpods</w:t>
+              <w:t>carabiner</w:t>
             </w:r>
             <w:proofErr w:type="spellEnd"/>
             <w:r>
@@ -1281,25 +1160,7 @@
                 <w:sz w:val="26"/>
                 <w:szCs w:val="26"/>
               </w:rPr>
-              <w:t xml:space="preserve"> Pro case, and 1 x </w:t>
-            </w:r>
-            <w:proofErr w:type="spellStart"/>
-            <w:r>
-              <w:rPr>
-                <w:rFonts w:ascii="Leelawadee" w:hAnsi="Leelawadee" w:cs="Leelawadee"/>
-                <w:sz w:val="26"/>
-                <w:szCs w:val="26"/>
-              </w:rPr>
-              <w:t>Carabiner</w:t>
-            </w:r>
-            <w:proofErr w:type="spellEnd"/>
-            <w:r>
-              <w:rPr>
-                <w:rFonts w:ascii="Leelawadee" w:hAnsi="Leelawadee" w:cs="Leelawadee"/>
-                <w:sz w:val="26"/>
-                <w:szCs w:val="26"/>
-              </w:rPr>
-              <w:t xml:space="preserve"> keyring</w:t>
+              <w:t xml:space="preserve"> keyring.</w:t>
             </w:r>
           </w:p>
         </w:tc>
@@ -2046,7 +1907,7 @@
 </file>
 
 <file path=customXml/itemProps1.xml><?xml version="1.0" encoding="utf-8"?>
-<ds:datastoreItem xmlns:ds="http://schemas.openxmlformats.org/officeDocument/2006/customXml" ds:itemID="{6B7F2A31-7CA0-4733-B5F5-7B2980BFB07B}">
+<ds:datastoreItem xmlns:ds="http://schemas.openxmlformats.org/officeDocument/2006/customXml" ds:itemID="{7E51BD32-A768-47F1-8740-545DD2757F34}">
   <ds:schemaRefs>
     <ds:schemaRef ds:uri="http://schemas.openxmlformats.org/officeDocument/2006/bibliography"/>
   </ds:schemaRefs>

</xml_diff>